<commit_message>
verslag van de resultaten aangepast
</commit_message>
<xml_diff>
--- a/Documentatie/Kerntaak-3/3.2.4_Verslag-van-de-resultaten/2017-06-09_Verslag-van-de-resultaten_V1.docx
+++ b/Documentatie/Kerntaak-3/3.2.4_Verslag-van-de-resultaten/2017-06-09_Verslag-van-de-resultaten_V1.docx
@@ -163,7 +163,7 @@
                                         <w:szCs w:val="28"/>
                                         <w:lang w:val="nl-NL"/>
                                       </w:rPr>
-                                      <w:t>Titel van document</w:t>
+                                      <w:t>Verslag van de resultaten</w:t>
                                     </w:r>
                                   </w:p>
                                 </w:sdtContent>
@@ -226,7 +226,7 @@
                   </wp:anchor>
                 </w:drawing>
               </mc:Choice>
-              <mc:Fallback xmlns:cx="http://schemas.microsoft.com/office/drawing/2014/chartex" xmlns:cx1="http://schemas.microsoft.com/office/drawing/2015/9/8/chartex" xmlns:cx2="http://schemas.microsoft.com/office/drawing/2015/10/21/chartex" xmlns:cx3="http://schemas.microsoft.com/office/drawing/2016/5/9/chartex" xmlns:cx4="http://schemas.microsoft.com/office/drawing/2016/5/10/chartex" xmlns:cx5="http://schemas.microsoft.com/office/drawing/2016/5/11/chartex" xmlns:w16se="http://schemas.microsoft.com/office/word/2015/wordml/symex">
+              <mc:Fallback>
                 <w:pict>
                   <v:shapetype w14:anchorId="78D8FF74" id="_x0000_t202" coordsize="21600,21600" o:spt="202" path="m,l,21600r21600,l21600,xe">
                     <v:stroke joinstyle="miter"/>
@@ -237,7 +237,7 @@
                       <w:txbxContent>
                         <w:p>
                           <w:pPr>
-                            <w:pStyle w:val="Geenafstand"/>
+                            <w:pStyle w:val="NoSpacing"/>
                             <w:spacing w:before="40" w:after="560" w:line="216" w:lineRule="auto"/>
                             <w:rPr>
                               <w:color w:val="5B9BD5" w:themeColor="accent1"/>
@@ -311,7 +311,7 @@
                           <w:sdtContent>
                             <w:p>
                               <w:pPr>
-                                <w:pStyle w:val="Geenafstand"/>
+                                <w:pStyle w:val="NoSpacing"/>
                                 <w:spacing w:before="40" w:after="40"/>
                                 <w:rPr>
                                   <w:caps/>
@@ -329,7 +329,7 @@
                                   <w:szCs w:val="28"/>
                                   <w:lang w:val="nl-NL"/>
                                 </w:rPr>
-                                <w:t>Titel van document</w:t>
+                                <w:t>Verslag van de resultaten</w:t>
                               </w:r>
                             </w:p>
                           </w:sdtContent>
@@ -351,7 +351,7 @@
                           <w:sdtContent>
                             <w:p>
                               <w:pPr>
-                                <w:pStyle w:val="Geenafstand"/>
+                                <w:pStyle w:val="NoSpacing"/>
                                 <w:spacing w:before="80" w:after="40"/>
                                 <w:rPr>
                                   <w:caps/>
@@ -716,7 +716,7 @@
                   </wp:anchor>
                 </w:drawing>
               </mc:Choice>
-              <mc:Fallback xmlns:cx="http://schemas.microsoft.com/office/drawing/2014/chartex" xmlns:cx1="http://schemas.microsoft.com/office/drawing/2015/9/8/chartex" xmlns:cx2="http://schemas.microsoft.com/office/drawing/2015/10/21/chartex" xmlns:cx3="http://schemas.microsoft.com/office/drawing/2016/5/9/chartex" xmlns:cx4="http://schemas.microsoft.com/office/drawing/2016/5/10/chartex" xmlns:cx5="http://schemas.microsoft.com/office/drawing/2016/5/11/chartex" xmlns:w16se="http://schemas.microsoft.com/office/word/2015/wordml/symex">
+              <mc:Fallback xmlns:w16se="http://schemas.microsoft.com/office/word/2015/wordml/symex" xmlns:cx5="http://schemas.microsoft.com/office/drawing/2016/5/11/chartex" xmlns:cx4="http://schemas.microsoft.com/office/drawing/2016/5/10/chartex" xmlns:cx3="http://schemas.microsoft.com/office/drawing/2016/5/9/chartex" xmlns:cx2="http://schemas.microsoft.com/office/drawing/2015/10/21/chartex" xmlns:cx1="http://schemas.microsoft.com/office/drawing/2015/9/8/chartex" xmlns:cx="http://schemas.microsoft.com/office/drawing/2014/chartex">
                 <w:pict>
                   <v:rect id="Rechthoek 132" o:spid="_x0000_s1028" style="position:absolute;margin-left:-4.4pt;margin-top:0;width:46.8pt;height:77.75pt;z-index:251659264;visibility:visible;mso-wrap-style:square;mso-width-percent:76;mso-height-percent:98;mso-top-percent:23;mso-wrap-distance-left:9pt;mso-wrap-distance-top:0;mso-wrap-distance-right:9pt;mso-wrap-distance-bottom:0;mso-position-horizontal:right;mso-position-horizontal-relative:margin;mso-position-vertical-relative:page;mso-width-percent:76;mso-height-percent:98;mso-top-percent:23;mso-width-relative:page;mso-height-relative:page;v-text-anchor:bottom" o:gfxdata="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" fillcolor="#5b9bd5 [3204]" stroked="f" strokeweight="1pt">
                     <v:path arrowok="t"/>
@@ -830,7 +830,7 @@
           <w:r>
             <w:fldChar w:fldCharType="separate"/>
           </w:r>
-          <w:hyperlink w:anchor="_Toc485366408" w:history="1">
+          <w:hyperlink w:anchor="_Toc485381350" w:history="1">
             <w:r>
               <w:rPr>
                 <w:rStyle w:val="Hyperlink"/>
@@ -857,7 +857,7 @@
                 <w:noProof/>
                 <w:webHidden/>
               </w:rPr>
-              <w:instrText xml:space="preserve"> PAGEREF _Toc485366408 \h </w:instrText>
+              <w:instrText xml:space="preserve"> PAGEREF _Toc485381350 \h </w:instrText>
             </w:r>
             <w:r>
               <w:rPr>
@@ -900,12 +900,222 @@
               <w:lang w:val="nl-NL" w:eastAsia="nl-NL"/>
             </w:rPr>
           </w:pPr>
-          <w:hyperlink w:anchor="_Toc485366409" w:history="1">
+          <w:hyperlink w:anchor="_Toc485381351" w:history="1">
             <w:r>
               <w:rPr>
                 <w:rStyle w:val="Hyperlink"/>
                 <w:noProof/>
               </w:rPr>
+              <w:t>Resultaten en verloop</w:t>
+            </w:r>
+            <w:r>
+              <w:rPr>
+                <w:noProof/>
+                <w:webHidden/>
+              </w:rPr>
+              <w:tab/>
+            </w:r>
+            <w:r>
+              <w:rPr>
+                <w:noProof/>
+                <w:webHidden/>
+              </w:rPr>
+              <w:fldChar w:fldCharType="begin"/>
+            </w:r>
+            <w:r>
+              <w:rPr>
+                <w:noProof/>
+                <w:webHidden/>
+              </w:rPr>
+              <w:instrText xml:space="preserve"> PAGEREF _Toc485381351 \h </w:instrText>
+            </w:r>
+            <w:r>
+              <w:rPr>
+                <w:noProof/>
+                <w:webHidden/>
+              </w:rPr>
+            </w:r>
+            <w:r>
+              <w:rPr>
+                <w:noProof/>
+                <w:webHidden/>
+              </w:rPr>
+              <w:fldChar w:fldCharType="separate"/>
+            </w:r>
+            <w:r>
+              <w:rPr>
+                <w:noProof/>
+                <w:webHidden/>
+              </w:rPr>
+              <w:t>3</w:t>
+            </w:r>
+            <w:r>
+              <w:rPr>
+                <w:noProof/>
+                <w:webHidden/>
+              </w:rPr>
+              <w:fldChar w:fldCharType="end"/>
+            </w:r>
+          </w:hyperlink>
+        </w:p>
+        <w:p>
+          <w:pPr>
+            <w:pStyle w:val="TOC2"/>
+            <w:tabs>
+              <w:tab w:val="right" w:leader="dot" w:pos="9062"/>
+            </w:tabs>
+            <w:rPr>
+              <w:rFonts w:cstheme="minorBidi"/>
+              <w:noProof/>
+              <w:lang w:val="nl-NL" w:eastAsia="nl-NL"/>
+            </w:rPr>
+          </w:pPr>
+          <w:hyperlink w:anchor="_Toc485381352" w:history="1">
+            <w:r>
+              <w:rPr>
+                <w:rStyle w:val="Hyperlink"/>
+                <w:noProof/>
+              </w:rPr>
+              <w:t>Verwachting</w:t>
+            </w:r>
+            <w:r>
+              <w:rPr>
+                <w:noProof/>
+                <w:webHidden/>
+              </w:rPr>
+              <w:tab/>
+            </w:r>
+            <w:r>
+              <w:rPr>
+                <w:noProof/>
+                <w:webHidden/>
+              </w:rPr>
+              <w:fldChar w:fldCharType="begin"/>
+            </w:r>
+            <w:r>
+              <w:rPr>
+                <w:noProof/>
+                <w:webHidden/>
+              </w:rPr>
+              <w:instrText xml:space="preserve"> PAGEREF _Toc485381352 \h </w:instrText>
+            </w:r>
+            <w:r>
+              <w:rPr>
+                <w:noProof/>
+                <w:webHidden/>
+              </w:rPr>
+            </w:r>
+            <w:r>
+              <w:rPr>
+                <w:noProof/>
+                <w:webHidden/>
+              </w:rPr>
+              <w:fldChar w:fldCharType="separate"/>
+            </w:r>
+            <w:r>
+              <w:rPr>
+                <w:noProof/>
+                <w:webHidden/>
+              </w:rPr>
+              <w:t>3</w:t>
+            </w:r>
+            <w:r>
+              <w:rPr>
+                <w:noProof/>
+                <w:webHidden/>
+              </w:rPr>
+              <w:fldChar w:fldCharType="end"/>
+            </w:r>
+          </w:hyperlink>
+        </w:p>
+        <w:p>
+          <w:pPr>
+            <w:pStyle w:val="TOC2"/>
+            <w:tabs>
+              <w:tab w:val="right" w:leader="dot" w:pos="9062"/>
+            </w:tabs>
+            <w:rPr>
+              <w:rFonts w:cstheme="minorBidi"/>
+              <w:noProof/>
+              <w:lang w:val="nl-NL" w:eastAsia="nl-NL"/>
+            </w:rPr>
+          </w:pPr>
+          <w:hyperlink w:anchor="_Toc485381353" w:history="1">
+            <w:r>
+              <w:rPr>
+                <w:rStyle w:val="Hyperlink"/>
+                <w:noProof/>
+              </w:rPr>
+              <w:t>Uitvoering</w:t>
+            </w:r>
+            <w:r>
+              <w:rPr>
+                <w:noProof/>
+                <w:webHidden/>
+              </w:rPr>
+              <w:tab/>
+            </w:r>
+            <w:r>
+              <w:rPr>
+                <w:noProof/>
+                <w:webHidden/>
+              </w:rPr>
+              <w:fldChar w:fldCharType="begin"/>
+            </w:r>
+            <w:r>
+              <w:rPr>
+                <w:noProof/>
+                <w:webHidden/>
+              </w:rPr>
+              <w:instrText xml:space="preserve"> PAGEREF _Toc485381353 \h </w:instrText>
+            </w:r>
+            <w:r>
+              <w:rPr>
+                <w:noProof/>
+                <w:webHidden/>
+              </w:rPr>
+            </w:r>
+            <w:r>
+              <w:rPr>
+                <w:noProof/>
+                <w:webHidden/>
+              </w:rPr>
+              <w:fldChar w:fldCharType="separate"/>
+            </w:r>
+            <w:r>
+              <w:rPr>
+                <w:noProof/>
+                <w:webHidden/>
+              </w:rPr>
+              <w:t>3</w:t>
+            </w:r>
+            <w:r>
+              <w:rPr>
+                <w:noProof/>
+                <w:webHidden/>
+              </w:rPr>
+              <w:fldChar w:fldCharType="end"/>
+            </w:r>
+          </w:hyperlink>
+        </w:p>
+        <w:p>
+          <w:pPr>
+            <w:pStyle w:val="TOC1"/>
+            <w:tabs>
+              <w:tab w:val="right" w:leader="dot" w:pos="9062"/>
+            </w:tabs>
+            <w:rPr>
+              <w:rFonts w:cstheme="minorBidi"/>
+              <w:noProof/>
+              <w:lang w:val="nl-NL" w:eastAsia="nl-NL"/>
+            </w:rPr>
+          </w:pPr>
+          <w:hyperlink w:anchor="_Toc485381354" w:history="1">
+            <w:r>
+              <w:rPr>
+                <w:rStyle w:val="Hyperlink"/>
+                <w:noProof/>
+              </w:rPr>
               <w:t>Revisie</w:t>
             </w:r>
             <w:r>
@@ -927,7 +1137,7 @@
                 <w:noProof/>
                 <w:webHidden/>
               </w:rPr>
-              <w:instrText xml:space="preserve"> PAGEREF _Toc485366409 \h </w:instrText>
+              <w:instrText xml:space="preserve"> PAGEREF _Toc485381354 \h </w:instrText>
             </w:r>
             <w:r>
               <w:rPr>
@@ -947,7 +1157,7 @@
                 <w:noProof/>
                 <w:webHidden/>
               </w:rPr>
-              <w:t>3</w:t>
+              <w:t>4</w:t>
             </w:r>
             <w:r>
               <w:rPr>
@@ -979,7 +1189,7 @@
       <w:pPr>
         <w:pStyle w:val="Heading1"/>
       </w:pPr>
-      <w:bookmarkStart w:id="0" w:name="_Toc485366408"/>
+      <w:bookmarkStart w:id="0" w:name="_Toc485381350"/>
       <w:r>
         <w:lastRenderedPageBreak/>
         <w:t>Inleiding</w:t>
@@ -1000,10 +1210,12 @@
       <w:pPr>
         <w:pStyle w:val="Heading1"/>
       </w:pPr>
+      <w:bookmarkStart w:id="1" w:name="_Toc485381351"/>
       <w:r>
         <w:lastRenderedPageBreak/>
         <w:t>Resultaten en verloop</w:t>
       </w:r>
+      <w:bookmarkEnd w:id="1"/>
     </w:p>
     <w:p>
       <w:r>
@@ -1011,51 +1223,78 @@
         <w:t xml:space="preserve">Op 14-06-2017 zijn we naar WebSentiment gegaan, hier hadden we een afspraak met Nigel Severing. </w:t>
       </w:r>
       <w:r>
-        <w:t>Nadat de appli</w:t>
-      </w:r>
-      <w:r>
-        <w:t>catie</w:t>
-      </w:r>
-      <w:r>
-        <w:t xml:space="preserve"> overhandigd </w:t>
-      </w:r>
-      <w:r>
-        <w:t xml:space="preserve">is </w:t>
-      </w:r>
-      <w:r>
-        <w:t>aan Nigel Severing.</w:t>
+        <w:t xml:space="preserve">Nadat </w:t>
+      </w:r>
+      <w:r>
+        <w:t>de acceptatietest overhandigd is geven wij de usb stick waar het installatiepakket van de applicatie op staat</w:t>
+      </w:r>
+      <w:r>
+        <w:t>.</w:t>
       </w:r>
     </w:p>
+    <w:p/>
     <w:p>
       <w:pPr>
         <w:pStyle w:val="Heading2"/>
       </w:pPr>
+      <w:bookmarkStart w:id="2" w:name="_Toc485381352"/>
       <w:r>
         <w:t>Verwachting</w:t>
       </w:r>
+      <w:bookmarkEnd w:id="2"/>
     </w:p>
     <w:p>
       <w:r>
-        <w:t xml:space="preserve">Wij overhandigen de installatiepakket aan Nigel Severing. Nadat het pakket op de computer gezet is dan kan het pakket uitgepakt worden. Zodra het pakket uitgepakt is en de applicatie geïnstalleerd is word de applicatie geopend. Wij verwachten dat de applicatie de acceptatietest zonder problemen zal doorlopen. </w:t>
+        <w:t xml:space="preserve">Wij overhandigen </w:t>
+      </w:r>
+      <w:r>
+        <w:t>het</w:t>
+      </w:r>
+      <w:r>
+        <w:t xml:space="preserve"> installatiepakket aan Nigel Severing. Nadat het pakket op de computer gezet is dan kan het pakket uitgepakt worden. Zodra het pakket uitgepakt is en de applicatie geïnstalleerd is word de applicatie geopend.</w:t>
+      </w:r>
+      <w:r>
+        <w:t xml:space="preserve"> En geven wij, Santino Bonora en Tarik Hacialiogullari, de acceptatietest aan Nigel Severing. Wij zullen uitleggen hoe de test ingevuld moet worden.</w:t>
+      </w:r>
+      <w:r>
+        <w:t xml:space="preserve"> Wij verwachten dat de applicatie de acceptatietest zonder problemen zal doorlopen. </w:t>
       </w:r>
     </w:p>
+    <w:p/>
     <w:p>
       <w:pPr>
         <w:pStyle w:val="Heading2"/>
       </w:pPr>
+      <w:bookmarkStart w:id="3" w:name="_Toc485381353"/>
       <w:r>
         <w:t>U</w:t>
       </w:r>
       <w:r>
         <w:t>itvoering</w:t>
       </w:r>
+      <w:bookmarkEnd w:id="3"/>
     </w:p>
     <w:p>
       <w:r>
-        <w:t xml:space="preserve">Bij het installeren van de applicatie, toen het scherm op sprong dat de rechten aangegeven worden vond de klant heel leuk om te zien. </w:t>
-      </w:r>
-      <w:r>
-        <w:t>Geen enkel punt heeft te test niet gehaald.</w:t>
+        <w:t xml:space="preserve">Nigel Severing heeft de USB stick aangenomen en heeft hij de map geopend waar het installatiepakket in zit. Daarna hebben wij de acceptatietest overhandigd en uitgelegd aan Nigel Severing. </w:t>
+      </w:r>
+      <w:r>
+        <w:t xml:space="preserve">Bij het installeren van de applicatie, toen het scherm op sprong dat de rechten aangegeven worden </w:t>
+      </w:r>
+      <w:r>
+        <w:t xml:space="preserve">heeft de klant </w:t>
+      </w:r>
+      <w:r>
+        <w:t>zelfs een foto gemaakt van het scherm</w:t>
+      </w:r>
+      <w:r>
+        <w:t>.</w:t>
+      </w:r>
+      <w:r>
+        <w:t xml:space="preserve"> Daarna heeft hij de acceptatie test gemaakt, g</w:t>
+      </w:r>
+      <w:r>
+        <w:t>een enkel punt heeft te test niet gehaald.</w:t>
       </w:r>
       <w:r>
         <w:t xml:space="preserve"> De acceptatietest is aan de hand van de hernieuwde opdracht in elkaar gezet. Doordat de applicatie de acceptatietest heeft gehaald betekend dit tevens dat wij ons aan onze afspraken hebben gehouden die zijn beschreven in de hernieuwde opdracht en in het “</w:t>
@@ -1066,20 +1305,17 @@
       </w:r>
       <w:proofErr w:type="spellEnd"/>
       <w:r>
-        <w:t xml:space="preserve"> document”. </w:t>
-      </w:r>
-      <w:r>
-        <w:t xml:space="preserve">Na dat de test afgenomen is heeft Nigel Severing ons gewezen op dat de app er goed uit zag. </w:t>
+        <w:t xml:space="preserve"> document”. Na dat de test afgenomen is heeft Nigel Severing ons gewezen op dat de app er goed uit zag. </w:t>
       </w:r>
     </w:p>
     <w:p>
       <w:r>
         <w:t>De klant heeft verder onder geen enkel kopje toevoegingen of opmerkingen geplaatst.</w:t>
       </w:r>
+      <w:bookmarkStart w:id="4" w:name="_GoBack"/>
+      <w:bookmarkEnd w:id="4"/>
     </w:p>
     <w:p>
-      <w:bookmarkStart w:id="1" w:name="_GoBack"/>
-      <w:bookmarkEnd w:id="1"/>
       <w:r>
         <w:br w:type="page"/>
       </w:r>
@@ -1088,12 +1324,12 @@
       <w:pPr>
         <w:pStyle w:val="Heading1"/>
       </w:pPr>
-      <w:bookmarkStart w:id="2" w:name="_Toc485366409"/>
+      <w:bookmarkStart w:id="5" w:name="_Toc485381354"/>
       <w:r>
         <w:lastRenderedPageBreak/>
         <w:t>Revisie</w:t>
       </w:r>
-      <w:bookmarkEnd w:id="2"/>
+      <w:bookmarkEnd w:id="5"/>
     </w:p>
     <w:p>
       <w:r>
@@ -2645,7 +2881,7 @@
 </file>
 
 <file path=customXml/itemProps2.xml><?xml version="1.0" encoding="utf-8"?>
-<ds:datastoreItem xmlns:ds="http://schemas.openxmlformats.org/officeDocument/2006/customXml" ds:itemID="{A9A04841-66A5-4378-A784-E93E6E9D0F25}">
+<ds:datastoreItem xmlns:ds="http://schemas.openxmlformats.org/officeDocument/2006/customXml" ds:itemID="{71C6B289-6096-4D1E-9B31-248101AF53E0}">
   <ds:schemaRefs>
     <ds:schemaRef ds:uri="http://schemas.openxmlformats.org/officeDocument/2006/bibliography"/>
   </ds:schemaRefs>

</xml_diff>